<commit_message>
Added updated lab 2 files
</commit_message>
<xml_diff>
--- a/lab2/ATOC5860_applicationlab2_guidance.docx
+++ b/lab2/ATOC5860_applicationlab2_guidance.docx
@@ -1,6 +1,6 @@
 
 <file path=word/document.xml><?xml version="1.0" encoding="utf-8"?>
-<w:document xmlns:wpc="http://schemas.microsoft.com/office/word/2010/wordprocessingCanvas" xmlns:cx="http://schemas.microsoft.com/office/drawing/2014/chartex" xmlns:cx1="http://schemas.microsoft.com/office/drawing/2015/9/8/chartex" xmlns:cx2="http://schemas.microsoft.com/office/drawing/2015/10/21/chartex" xmlns:cx3="http://schemas.microsoft.com/office/drawing/2016/5/9/chartex" xmlns:cx4="http://schemas.microsoft.com/office/drawing/2016/5/10/chartex" xmlns:cx5="http://schemas.microsoft.com/office/drawing/2016/5/11/chartex" xmlns:cx6="http://schemas.microsoft.com/office/drawing/2016/5/12/chartex" xmlns:cx7="http://schemas.microsoft.com/office/drawing/2016/5/13/chartex" xmlns:cx8="http://schemas.microsoft.com/office/drawing/2016/5/14/chartex" xmlns:mc="http://schemas.openxmlformats.org/markup-compatibility/2006" xmlns:aink="http://schemas.microsoft.com/office/drawing/2016/ink" xmlns:am3d="http://schemas.microsoft.com/office/drawing/2017/model3d" xmlns:o="urn:schemas-microsoft-com:office:office" xmlns:r="http://schemas.openxmlformats.org/officeDocument/2006/relationships" xmlns:m="http://schemas.openxmlformats.org/officeDocument/2006/math" xmlns:v="urn:schemas-microsoft-com:vml" xmlns:wp14="http://schemas.microsoft.com/office/word/2010/wordprocessingDrawing" xmlns:wp="http://schemas.openxmlformats.org/drawingml/2006/wordprocessingDrawing" xmlns:w10="urn:schemas-microsoft-com:office:word" xmlns:w="http://schemas.openxmlformats.org/wordprocessingml/2006/main" xmlns:w14="http://schemas.microsoft.com/office/word/2010/wordml" xmlns:w15="http://schemas.microsoft.com/office/word/2012/wordml" xmlns:w16cex="http://schemas.microsoft.com/office/word/2018/wordml/cex" xmlns:w16cid="http://schemas.microsoft.com/office/word/2016/wordml/cid" xmlns:w16="http://schemas.microsoft.com/office/word/2018/wordml" xmlns:w16sdtdh="http://schemas.microsoft.com/office/word/2020/wordml/sdtdatahash" xmlns:w16se="http://schemas.microsoft.com/office/word/2015/wordml/symex" xmlns:wpg="http://schemas.microsoft.com/office/word/2010/wordprocessingGroup" xmlns:wpi="http://schemas.microsoft.com/office/word/2010/wordprocessingInk" xmlns:wne="http://schemas.microsoft.com/office/word/2006/wordml" xmlns:wps="http://schemas.microsoft.com/office/word/2010/wordprocessingShape" mc:Ignorable="w14 w15 w16se w16cid w16 w16cex w16sdtdh wp14">
+<w:document xmlns:wpc="http://schemas.microsoft.com/office/word/2010/wordprocessingCanvas" xmlns:cx="http://schemas.microsoft.com/office/drawing/2014/chartex" xmlns:cx1="http://schemas.microsoft.com/office/drawing/2015/9/8/chartex" xmlns:cx2="http://schemas.microsoft.com/office/drawing/2015/10/21/chartex" xmlns:cx3="http://schemas.microsoft.com/office/drawing/2016/5/9/chartex" xmlns:cx4="http://schemas.microsoft.com/office/drawing/2016/5/10/chartex" xmlns:cx5="http://schemas.microsoft.com/office/drawing/2016/5/11/chartex" xmlns:cx6="http://schemas.microsoft.com/office/drawing/2016/5/12/chartex" xmlns:cx7="http://schemas.microsoft.com/office/drawing/2016/5/13/chartex" xmlns:cx8="http://schemas.microsoft.com/office/drawing/2016/5/14/chartex" xmlns:mc="http://schemas.openxmlformats.org/markup-compatibility/2006" xmlns:aink="http://schemas.microsoft.com/office/drawing/2016/ink" xmlns:am3d="http://schemas.microsoft.com/office/drawing/2017/model3d" xmlns:o="urn:schemas-microsoft-com:office:office" xmlns:r="http://schemas.openxmlformats.org/officeDocument/2006/relationships" xmlns:m="http://schemas.openxmlformats.org/officeDocument/2006/math" xmlns:v="urn:schemas-microsoft-com:vml" xmlns:wp14="http://schemas.microsoft.com/office/word/2010/wordprocessingDrawing" xmlns:wp="http://schemas.openxmlformats.org/drawingml/2006/wordprocessingDrawing" xmlns:w10="urn:schemas-microsoft-com:office:word" xmlns:w="http://schemas.openxmlformats.org/wordprocessingml/2006/main" xmlns:w14="http://schemas.microsoft.com/office/word/2010/wordml" xmlns:w15="http://schemas.microsoft.com/office/word/2012/wordml" xmlns:w16cex="http://schemas.microsoft.com/office/word/2018/wordml/cex" xmlns:w16cid="http://schemas.microsoft.com/office/word/2016/wordml/cid" xmlns:w16="http://schemas.microsoft.com/office/word/2018/wordml" xmlns:w16se="http://schemas.microsoft.com/office/word/2015/wordml/symex" xmlns:wpg="http://schemas.microsoft.com/office/word/2010/wordprocessingGroup" xmlns:wpi="http://schemas.microsoft.com/office/word/2010/wordprocessingInk" xmlns:wne="http://schemas.microsoft.com/office/word/2006/wordml" xmlns:wps="http://schemas.microsoft.com/office/word/2010/wordprocessingShape" mc:Ignorable="w14 w15 w16se w16cid w16 w16cex wp14">
   <w:body>
     <w:p>
       <w:pPr>
@@ -289,14 +289,23 @@
     </w:p>
     <w:p/>
     <w:p>
-      <w:r>
-        <w:t xml:space="preserve">1) Start with the default settings in the code.  In other words – Read in the data and find the air temperature every 24 hours (every midnight) over the entire year.  Calculate the lag-1 autocorrelation using </w:t>
+      <w:pPr>
+        <w:pStyle w:val="ListParagraph"/>
+        <w:numPr>
+          <w:ilvl w:val="0"/>
+          <w:numId w:val="1"/>
+        </w:numPr>
+      </w:pPr>
+      <w:r>
+        <w:t xml:space="preserve">Start with the default settings in the code.  In other words – Read in the data and find the air temperature every 24 hours (every midnight) over the entire year.  Calculate the lag-1 autocorrelation using </w:t>
       </w:r>
       <w:proofErr w:type="spellStart"/>
+      <w:proofErr w:type="gramStart"/>
       <w:r>
         <w:t>np.correlate</w:t>
       </w:r>
       <w:proofErr w:type="spellEnd"/>
+      <w:proofErr w:type="gramEnd"/>
       <w:r>
         <w:t xml:space="preserve"> and the direct method using dot products.  Compare the python syntax for calculating the autocorrelation with the formulas in Barnes.  Equation numbers are provided to refer you back to the Barnes Notes. What is the lag-1 autocorrelation?  </w:t>
       </w:r>
@@ -304,6 +313,13 @@
     <w:p/>
     <w:p>
       <w:r>
+        <w:t>0.846</w:t>
+      </w:r>
+    </w:p>
+    <w:p/>
+    <w:p/>
+    <w:p>
+      <w:r>
         <w:t xml:space="preserve">2) Calculate the autocorrelation at a range of lags using </w:t>
       </w:r>
       <w:proofErr w:type="spellStart"/>
@@ -315,6 +331,22 @@
         <w:t xml:space="preserve"> and the direct method using dot products.  Compare the python syntax for calculating the autocorrelation with the formulas in Barnes.  Equation numbers are provided to refer you back to the Barnes Notes. How does the autocorrelation change as you vary the lag from -40 days to +40 days?</w:t>
       </w:r>
     </w:p>
+    <w:p>
+      <w:r>
+        <w:t xml:space="preserve"> </w:t>
+      </w:r>
+    </w:p>
+    <w:p>
+      <w:r>
+        <w:lastRenderedPageBreak/>
+        <w:t xml:space="preserve">The correlation is highest (equal to one) at zero lags which makes sense because it is an autocorrelation. It is also symmetric about zero and decreases rapidly to 0.75 until about +/- 10 days. After that it decreases more slowly towards 0.4 at +/- 40 days. </w:t>
+      </w:r>
+    </w:p>
+    <w:p>
+      <w:r>
+        <w:t xml:space="preserve">(put plot here) </w:t>
+      </w:r>
+    </w:p>
     <w:p/>
     <w:p>
       <w:r>
@@ -324,7 +356,16 @@
     <w:p/>
     <w:p>
       <w:r>
-        <w:lastRenderedPageBreak/>
+        <w:t xml:space="preserve">N* </w:t>
+      </w:r>
+      <w:r>
+        <w:t xml:space="preserve">= 31 and N = 366. So only about 8% of the original data is independent. </w:t>
+      </w:r>
+    </w:p>
+    <w:p/>
+    <w:p/>
+    <w:p>
+      <w:r>
         <w:t xml:space="preserve">4) Now you are ready to tinker … i.e., make minor adjustments to the code with the parameters set in the code to see how your results change.  </w:t>
       </w:r>
       <w:r>
@@ -371,7 +412,36 @@
       </w:r>
       <w:proofErr w:type="spellEnd"/>
       <w:r>
-        <w:t xml:space="preserve">)).  Repeat steps 1-3) above with a different temporal sampling frequency (e.g., every 12 hours, every 6 hours, every 4 days).  How do you answers change?  </w:t>
+        <w:t xml:space="preserve">)).  Repeat steps 1-3) above with a different temporal sampling frequency (e.g., every 12 hours, every 6 hours, every 4 days).  How do you </w:t>
+      </w:r>
+      <w:proofErr w:type="gramStart"/>
+      <w:r>
+        <w:t>answers</w:t>
+      </w:r>
+      <w:proofErr w:type="gramEnd"/>
+      <w:r>
+        <w:t xml:space="preserve"> change?  </w:t>
+      </w:r>
+    </w:p>
+    <w:p/>
+    <w:p>
+      <w:r>
+        <w:t xml:space="preserve">Sampling at every 12 hours changes the autocorrelation function. It oscillates based on whether it is odd or even lags. This is because at 12pm and 12am there is a large </w:t>
+      </w:r>
+      <w:r>
+        <w:t>difference,</w:t>
+      </w:r>
+      <w:r>
+        <w:t xml:space="preserve"> and the autocorrelation function captures this diurnal variability. Even lags will have a higher autocorrelation because it is looking at daytime with daytime (or nighttime</w:t>
+      </w:r>
+      <w:r>
+        <w:t xml:space="preserve"> with </w:t>
+      </w:r>
+      <w:r>
+        <w:t>nighttime)</w:t>
+      </w:r>
+      <w:r>
+        <w:t xml:space="preserve">. At odd lags the autocorrelation is lower because it is looking at daytime with nighttime values. </w:t>
       </w:r>
     </w:p>
     <w:p/>
@@ -636,7 +706,7 @@
                         <a:effectLst/>
                         <a:extLst>
                           <a:ext uri="{C572A759-6A51-4108-AA02-DFA0A04FC94B}">
-                            <ma14:wrappingTextBoxFlag xmlns:ma14="http://schemas.microsoft.com/office/mac/drawingml/2011/main" xmlns:w="http://schemas.openxmlformats.org/wordprocessingml/2006/main" xmlns:w10="urn:schemas-microsoft-com:office:word" xmlns:v="urn:schemas-microsoft-com:vml" xmlns:o="urn:schemas-microsoft-com:office:office" xmlns:mv="urn:schemas-microsoft-com:mac:vml" xmlns:mo="http://schemas.microsoft.com/office/mac/office/2008/main" xmlns=""/>
+                            <ma14:wrappingTextBoxFlag xmlns:ma14="http://schemas.microsoft.com/office/mac/drawingml/2011/main" xmlns:w="http://schemas.openxmlformats.org/wordprocessingml/2006/main" xmlns:w10="urn:schemas-microsoft-com:office:word" xmlns:v="urn:schemas-microsoft-com:vml" xmlns:o="urn:schemas-microsoft-com:office:office" xmlns:mv="urn:schemas-microsoft-com:mac:vml" xmlns:mo="http://schemas.microsoft.com/office/mac/office/2008/main" xmlns="" xmlns:arto="http://schemas.microsoft.com/office/word/2006/arto"/>
                           </a:ext>
                         </a:extLst>
                       </wps:spPr>
@@ -811,7 +881,7 @@
                     <pic:cNvPicPr/>
                   </pic:nvPicPr>
                   <pic:blipFill>
-                    <a:blip r:embed="rId4" cstate="print">
+                    <a:blip r:embed="rId5" cstate="print">
                       <a:extLst>
                         <a:ext uri="{28A0092B-C50C-407E-A947-70E740481C1C}">
                           <a14:useLocalDpi xmlns:a14="http://schemas.microsoft.com/office/drawing/2010/main" val="0"/>
@@ -855,7 +925,7 @@
       <w:pPr>
         <w:jc w:val="both"/>
       </w:pPr>
-      <w:hyperlink r:id="rId5" w:history="1">
+      <w:hyperlink r:id="rId6" w:history="1">
         <w:r>
           <w:rPr>
             <w:rStyle w:val="Hyperlink"/>
@@ -907,6 +977,54 @@
         <w:t>1) Start with the default settings in the code.  First read in the Arctic Oscillation (AO) data.  Look at your data!!  Plot it as a timeseries.  Save the timeseries plot as a postscript file and put it in this document.</w:t>
       </w:r>
     </w:p>
+    <w:p>
+      <w:r>
+        <w:rPr>
+          <w:noProof/>
+        </w:rPr>
+        <w:drawing>
+          <wp:inline distT="0" distB="0" distL="0" distR="0" wp14:anchorId="160B2314" wp14:editId="686B74DE">
+            <wp:extent cx="5486400" cy="3657600"/>
+            <wp:effectExtent l="0" t="0" r="0" b="0"/>
+            <wp:docPr id="3" name="Picture 3"/>
+            <wp:cNvGraphicFramePr>
+              <a:graphicFrameLocks xmlns:a="http://schemas.openxmlformats.org/drawingml/2006/main" noChangeAspect="1"/>
+            </wp:cNvGraphicFramePr>
+            <a:graphic xmlns:a="http://schemas.openxmlformats.org/drawingml/2006/main">
+              <a:graphicData uri="http://schemas.openxmlformats.org/drawingml/2006/picture">
+                <pic:pic xmlns:pic="http://schemas.openxmlformats.org/drawingml/2006/picture">
+                  <pic:nvPicPr>
+                    <pic:cNvPr id="3" name="Picture 3"/>
+                    <pic:cNvPicPr/>
+                  </pic:nvPicPr>
+                  <pic:blipFill>
+                    <a:blip r:embed="rId7">
+                      <a:extLst>
+                        <a:ext uri="{28A0092B-C50C-407E-A947-70E740481C1C}">
+                          <a14:useLocalDpi xmlns:a14="http://schemas.microsoft.com/office/drawing/2010/main" val="0"/>
+                        </a:ext>
+                      </a:extLst>
+                    </a:blip>
+                    <a:stretch>
+                      <a:fillRect/>
+                    </a:stretch>
+                  </pic:blipFill>
+                  <pic:spPr>
+                    <a:xfrm>
+                      <a:off x="0" y="0"/>
+                      <a:ext cx="5486400" cy="3657600"/>
+                    </a:xfrm>
+                    <a:prstGeom prst="rect">
+                      <a:avLst/>
+                    </a:prstGeom>
+                  </pic:spPr>
+                </pic:pic>
+              </a:graphicData>
+            </a:graphic>
+          </wp:inline>
+        </w:drawing>
+      </w:r>
+    </w:p>
     <w:p/>
     <w:p>
       <w:r>
@@ -924,6 +1042,19 @@
     <w:p/>
     <w:p>
       <w:r>
+        <w:t xml:space="preserve">0.30855 </w:t>
+      </w:r>
+      <w:r>
+        <w:sym w:font="Wingdings" w:char="F0E0"/>
+      </w:r>
+      <w:r>
+        <w:t xml:space="preserve"> this is correlation of the timeseries with itself at 1 lag. At the next time step (1 month later) there is about 30% of the memory of the previous data point. From month to month there is about 30% of memory in the AO. </w:t>
+      </w:r>
+    </w:p>
+    <w:p/>
+    <w:p/>
+    <w:p>
+      <w:r>
         <w:t xml:space="preserve">3) </w:t>
       </w:r>
       <w:r>
@@ -942,12 +1073,124 @@
     <w:p/>
     <w:p>
       <w:r>
+        <w:rPr>
+          <w:noProof/>
+        </w:rPr>
+        <w:drawing>
+          <wp:inline distT="0" distB="0" distL="0" distR="0" wp14:anchorId="5190564F" wp14:editId="64B12BC6">
+            <wp:extent cx="5486400" cy="3657600"/>
+            <wp:effectExtent l="0" t="0" r="0" b="0"/>
+            <wp:docPr id="4" name="Picture 4"/>
+            <wp:cNvGraphicFramePr>
+              <a:graphicFrameLocks xmlns:a="http://schemas.openxmlformats.org/drawingml/2006/main" noChangeAspect="1"/>
+            </wp:cNvGraphicFramePr>
+            <a:graphic xmlns:a="http://schemas.openxmlformats.org/drawingml/2006/main">
+              <a:graphicData uri="http://schemas.openxmlformats.org/drawingml/2006/picture">
+                <pic:pic xmlns:pic="http://schemas.openxmlformats.org/drawingml/2006/picture">
+                  <pic:nvPicPr>
+                    <pic:cNvPr id="4" name="Picture 4"/>
+                    <pic:cNvPicPr/>
+                  </pic:nvPicPr>
+                  <pic:blipFill>
+                    <a:blip r:embed="rId8">
+                      <a:extLst>
+                        <a:ext uri="{28A0092B-C50C-407E-A947-70E740481C1C}">
+                          <a14:useLocalDpi xmlns:a14="http://schemas.microsoft.com/office/drawing/2010/main" val="0"/>
+                        </a:ext>
+                      </a:extLst>
+                    </a:blip>
+                    <a:stretch>
+                      <a:fillRect/>
+                    </a:stretch>
+                  </pic:blipFill>
+                  <pic:spPr>
+                    <a:xfrm>
+                      <a:off x="0" y="0"/>
+                      <a:ext cx="5486400" cy="3657600"/>
+                    </a:xfrm>
+                    <a:prstGeom prst="rect">
+                      <a:avLst/>
+                    </a:prstGeom>
+                  </pic:spPr>
+                </pic:pic>
+              </a:graphicData>
+            </a:graphic>
+          </wp:inline>
+        </w:drawing>
+      </w:r>
+    </w:p>
+    <w:p>
+      <w:r>
+        <w:t xml:space="preserve">The autocorrelation function is close to zero after about 1.5-2 </w:t>
+      </w:r>
+      <w:proofErr w:type="gramStart"/>
+      <w:r>
+        <w:t>lags</w:t>
+      </w:r>
+      <w:proofErr w:type="gramEnd"/>
+      <w:r>
+        <w:t xml:space="preserve"> so the data is not very red. It appears to oscillate slightly at lags greater than 5 months. </w:t>
+      </w:r>
+    </w:p>
+    <w:p/>
+    <w:p>
+      <w:r>
         <w:t>4) Generate a synthetic red noise time series with the same lag-1 autocorrelation as the AO data. Your synthetic dataset should have different time evolution but the same memory as the AO.  Plot the AO timeseries and the synthetic red noise time series. Put the plot below.</w:t>
       </w:r>
     </w:p>
     <w:p/>
     <w:p>
       <w:r>
+        <w:rPr>
+          <w:noProof/>
+        </w:rPr>
+        <w:drawing>
+          <wp:inline distT="0" distB="0" distL="0" distR="0" wp14:anchorId="3A6A396A" wp14:editId="19D493E6">
+            <wp:extent cx="5486400" cy="1645920"/>
+            <wp:effectExtent l="0" t="0" r="0" b="5080"/>
+            <wp:docPr id="5" name="Picture 5"/>
+            <wp:cNvGraphicFramePr>
+              <a:graphicFrameLocks xmlns:a="http://schemas.openxmlformats.org/drawingml/2006/main" noChangeAspect="1"/>
+            </wp:cNvGraphicFramePr>
+            <a:graphic xmlns:a="http://schemas.openxmlformats.org/drawingml/2006/main">
+              <a:graphicData uri="http://schemas.openxmlformats.org/drawingml/2006/picture">
+                <pic:pic xmlns:pic="http://schemas.openxmlformats.org/drawingml/2006/picture">
+                  <pic:nvPicPr>
+                    <pic:cNvPr id="5" name="Picture 5"/>
+                    <pic:cNvPicPr/>
+                  </pic:nvPicPr>
+                  <pic:blipFill>
+                    <a:blip r:embed="rId9" cstate="print">
+                      <a:extLst>
+                        <a:ext uri="{28A0092B-C50C-407E-A947-70E740481C1C}">
+                          <a14:useLocalDpi xmlns:a14="http://schemas.microsoft.com/office/drawing/2010/main" val="0"/>
+                        </a:ext>
+                      </a:extLst>
+                    </a:blip>
+                    <a:stretch>
+                      <a:fillRect/>
+                    </a:stretch>
+                  </pic:blipFill>
+                  <pic:spPr>
+                    <a:xfrm>
+                      <a:off x="0" y="0"/>
+                      <a:ext cx="5486400" cy="1645920"/>
+                    </a:xfrm>
+                    <a:prstGeom prst="rect">
+                      <a:avLst/>
+                    </a:prstGeom>
+                  </pic:spPr>
+                </pic:pic>
+              </a:graphicData>
+            </a:graphic>
+          </wp:inline>
+        </w:drawing>
+      </w:r>
+    </w:p>
+    <w:p/>
+    <w:p>
+      <w:r>
+        <w:lastRenderedPageBreak/>
         <w:t xml:space="preserve">5) Do you expect to find any correlation between the two datasets, i.e., </w:t>
       </w:r>
       <w:r>
@@ -970,6 +1213,12 @@
       </w:r>
       <w:r>
         <w:t xml:space="preserve"> </w:t>
+      </w:r>
+    </w:p>
+    <w:p/>
+    <w:p>
+      <w:r>
+        <w:t xml:space="preserve">I would not expect there to be a significant correlation between the two timeseries because one is just noise with a memory of 0.31 and the other is the AO timeseries. The correlation is about -0.01 which is very small. The explained variance is only 0.0138% which is very small. The regression coefficient is the same as the correlation because the data have been standardized. </w:t>
       </w:r>
     </w:p>
     <w:p/>
@@ -1016,26 +1265,104 @@
     <w:p/>
     <w:p>
       <w:r>
-        <w:t xml:space="preserve">7)  Calculate the correlation statistics for the highest correlation obtained in question 6). Two methods are provided - they should give you the same answers. Place a confidence </w:t>
-      </w:r>
+        <w:t>Maximum correlation: 0.64, maximum variance explained: 40.93%</w:t>
+      </w:r>
+    </w:p>
+    <w:p/>
+    <w:p>
+      <w:r>
+        <w:t>7)  Calculate the correlation statistics for the highest correlation obtained in question 6). Two methods are provided - they should give you the same answers. Place a confidence interval on your correlation. Because you have found a correlation that is not equal to 0, use the Fisher-Z Transformation. Did your "fishing" for a statistically significant correlation work?  Is your highest correlation statistically significant (i.e., can you reject the null hypothesis that the correlation is zero)?  Write out the steps for hypothesis testing and use the values you calculate to formally assess.</w:t>
+      </w:r>
+    </w:p>
+    <w:p/>
+    <w:p>
+      <w:pPr>
+        <w:pStyle w:val="ListParagraph"/>
+        <w:numPr>
+          <w:ilvl w:val="0"/>
+          <w:numId w:val="2"/>
+        </w:numPr>
+      </w:pPr>
+      <w:r>
+        <w:t xml:space="preserve">95% confidence interval </w:t>
+      </w:r>
+    </w:p>
+    <w:p>
+      <w:pPr>
+        <w:pStyle w:val="ListParagraph"/>
+        <w:numPr>
+          <w:ilvl w:val="0"/>
+          <w:numId w:val="2"/>
+        </w:numPr>
+      </w:pPr>
+      <w:r>
+        <w:t>H</w:t>
+      </w:r>
+      <w:r>
+        <w:rPr>
+          <w:vertAlign w:val="subscript"/>
+        </w:rPr>
+        <w:t>0</w:t>
+      </w:r>
+      <w:r>
+        <w:t>: There is a correlation between the two timeseries</w:t>
+      </w:r>
+    </w:p>
+    <w:p>
+      <w:pPr>
+        <w:pStyle w:val="ListParagraph"/>
+        <w:numPr>
+          <w:ilvl w:val="0"/>
+          <w:numId w:val="2"/>
+        </w:numPr>
+      </w:pPr>
+      <w:r>
+        <w:t>We will use Fisher-Z transformation and a t-statistic.</w:t>
+      </w:r>
+    </w:p>
+    <w:p>
+      <w:pPr>
+        <w:pStyle w:val="ListParagraph"/>
+        <w:numPr>
+          <w:ilvl w:val="0"/>
+          <w:numId w:val="2"/>
+        </w:numPr>
+      </w:pPr>
+      <w:r>
+        <w:t xml:space="preserve">The correlation value needs to be outside of the 95% confidence interval in order to reject the null hypothesis. </w:t>
+      </w:r>
+    </w:p>
+    <w:p>
+      <w:pPr>
+        <w:pStyle w:val="ListParagraph"/>
+        <w:numPr>
+          <w:ilvl w:val="0"/>
+          <w:numId w:val="2"/>
+        </w:numPr>
+      </w:pPr>
+      <w:r>
+        <w:t xml:space="preserve">The r value is between the confidence intervals so we cannot reject the null hypothesis. </w:t>
+      </w:r>
+    </w:p>
+    <w:p/>
+    <w:p>
+      <w:r>
+        <w:t>8) You went searching for correlations, you searched long and hard (200 times!) You should have been concerned that the largest correlation you found would be a false positive.  Do you think you found a false positive?  Explain what you found and potentially why you think it is important statistically but not physically.  What lessons did you learn by “fishing for correlations”?</w:t>
+      </w:r>
+    </w:p>
+    <w:p>
+      <w:r>
+        <w:tab/>
+        <w:t xml:space="preserve">Yes, I think we found a false positive. The probability of correctly rejecting all of the null hypothesis is very close to zero. </w:t>
+      </w:r>
+    </w:p>
+    <w:p/>
+    <w:p>
       <w:r>
         <w:lastRenderedPageBreak/>
-        <w:t>interval on your correlation. Because you have found a correlation that is not equal to 0, use the Fisher-Z Transformation. Did your "fishing" for a statistically significant correlation work?  Is your highest correlation statistically significant (i.e., can you reject the null hypothesis that the correlation is zero)?  Write out the steps for hypothesis testing and use the values you calculate to formally assess.</w:t>
-      </w:r>
-    </w:p>
-    <w:p/>
-    <w:p>
-      <w:r>
-        <w:t>8) You went searching for correlations, you searched long and hard (200 times!) You should have been concerned that the largest correlation you found would be a false positive.  Do you think you found a false positive?  Explain what you found and potentially why you think it is important statistically but not physically.  What lessons did you learn by “fishing for correlations”?</w:t>
-      </w:r>
-    </w:p>
-    <w:p/>
-    <w:p/>
-    <w:p>
-      <w:r>
         <w:t xml:space="preserve">FOR FUN:  Check out - </w:t>
       </w:r>
-      <w:hyperlink r:id="rId6" w:history="1">
+      <w:hyperlink r:id="rId10" w:history="1">
         <w:r>
           <w:rPr>
             <w:rStyle w:val="Hyperlink"/>
@@ -1061,8 +1388,197 @@
 </w:document>
 </file>
 
+<file path=word/numbering.xml><?xml version="1.0" encoding="utf-8"?>
+<w:numbering xmlns:wpc="http://schemas.microsoft.com/office/word/2010/wordprocessingCanvas" xmlns:cx="http://schemas.microsoft.com/office/drawing/2014/chartex" xmlns:cx1="http://schemas.microsoft.com/office/drawing/2015/9/8/chartex" xmlns:cx2="http://schemas.microsoft.com/office/drawing/2015/10/21/chartex" xmlns:cx3="http://schemas.microsoft.com/office/drawing/2016/5/9/chartex" xmlns:cx4="http://schemas.microsoft.com/office/drawing/2016/5/10/chartex" xmlns:cx5="http://schemas.microsoft.com/office/drawing/2016/5/11/chartex" xmlns:cx6="http://schemas.microsoft.com/office/drawing/2016/5/12/chartex" xmlns:cx7="http://schemas.microsoft.com/office/drawing/2016/5/13/chartex" xmlns:cx8="http://schemas.microsoft.com/office/drawing/2016/5/14/chartex" xmlns:mc="http://schemas.openxmlformats.org/markup-compatibility/2006" xmlns:aink="http://schemas.microsoft.com/office/drawing/2016/ink" xmlns:am3d="http://schemas.microsoft.com/office/drawing/2017/model3d" xmlns:o="urn:schemas-microsoft-com:office:office" xmlns:r="http://schemas.openxmlformats.org/officeDocument/2006/relationships" xmlns:m="http://schemas.openxmlformats.org/officeDocument/2006/math" xmlns:v="urn:schemas-microsoft-com:vml" xmlns:wp14="http://schemas.microsoft.com/office/word/2010/wordprocessingDrawing" xmlns:wp="http://schemas.openxmlformats.org/drawingml/2006/wordprocessingDrawing" xmlns:w10="urn:schemas-microsoft-com:office:word" xmlns:w="http://schemas.openxmlformats.org/wordprocessingml/2006/main" xmlns:w14="http://schemas.microsoft.com/office/word/2010/wordml" xmlns:w15="http://schemas.microsoft.com/office/word/2012/wordml" xmlns:w16cex="http://schemas.microsoft.com/office/word/2018/wordml/cex" xmlns:w16cid="http://schemas.microsoft.com/office/word/2016/wordml/cid" xmlns:w16="http://schemas.microsoft.com/office/word/2018/wordml" xmlns:w16se="http://schemas.microsoft.com/office/word/2015/wordml/symex" xmlns:wpg="http://schemas.microsoft.com/office/word/2010/wordprocessingGroup" xmlns:wpi="http://schemas.microsoft.com/office/word/2010/wordprocessingInk" xmlns:wne="http://schemas.microsoft.com/office/word/2006/wordml" xmlns:wps="http://schemas.microsoft.com/office/word/2010/wordprocessingShape" mc:Ignorable="w14 w15 w16se w16cid w16 w16cex wp14">
+  <w:abstractNum w:abstractNumId="0" w15:restartNumberingAfterBreak="0">
+    <w:nsid w:val="06191E93"/>
+    <w:multiLevelType w:val="hybridMultilevel"/>
+    <w:tmpl w:val="BC7EE458"/>
+    <w:lvl w:ilvl="0" w:tplc="0409000F">
+      <w:start w:val="1"/>
+      <w:numFmt w:val="decimal"/>
+      <w:lvlText w:val="%1."/>
+      <w:lvlJc w:val="left"/>
+      <w:pPr>
+        <w:ind w:left="720" w:hanging="360"/>
+      </w:pPr>
+      <w:rPr>
+        <w:rFonts w:hint="default"/>
+      </w:rPr>
+    </w:lvl>
+    <w:lvl w:ilvl="1" w:tplc="04090019" w:tentative="1">
+      <w:start w:val="1"/>
+      <w:numFmt w:val="lowerLetter"/>
+      <w:lvlText w:val="%2."/>
+      <w:lvlJc w:val="left"/>
+      <w:pPr>
+        <w:ind w:left="1440" w:hanging="360"/>
+      </w:pPr>
+    </w:lvl>
+    <w:lvl w:ilvl="2" w:tplc="0409001B" w:tentative="1">
+      <w:start w:val="1"/>
+      <w:numFmt w:val="lowerRoman"/>
+      <w:lvlText w:val="%3."/>
+      <w:lvlJc w:val="right"/>
+      <w:pPr>
+        <w:ind w:left="2160" w:hanging="180"/>
+      </w:pPr>
+    </w:lvl>
+    <w:lvl w:ilvl="3" w:tplc="0409000F" w:tentative="1">
+      <w:start w:val="1"/>
+      <w:numFmt w:val="decimal"/>
+      <w:lvlText w:val="%4."/>
+      <w:lvlJc w:val="left"/>
+      <w:pPr>
+        <w:ind w:left="2880" w:hanging="360"/>
+      </w:pPr>
+    </w:lvl>
+    <w:lvl w:ilvl="4" w:tplc="04090019" w:tentative="1">
+      <w:start w:val="1"/>
+      <w:numFmt w:val="lowerLetter"/>
+      <w:lvlText w:val="%5."/>
+      <w:lvlJc w:val="left"/>
+      <w:pPr>
+        <w:ind w:left="3600" w:hanging="360"/>
+      </w:pPr>
+    </w:lvl>
+    <w:lvl w:ilvl="5" w:tplc="0409001B" w:tentative="1">
+      <w:start w:val="1"/>
+      <w:numFmt w:val="lowerRoman"/>
+      <w:lvlText w:val="%6."/>
+      <w:lvlJc w:val="right"/>
+      <w:pPr>
+        <w:ind w:left="4320" w:hanging="180"/>
+      </w:pPr>
+    </w:lvl>
+    <w:lvl w:ilvl="6" w:tplc="0409000F" w:tentative="1">
+      <w:start w:val="1"/>
+      <w:numFmt w:val="decimal"/>
+      <w:lvlText w:val="%7."/>
+      <w:lvlJc w:val="left"/>
+      <w:pPr>
+        <w:ind w:left="5040" w:hanging="360"/>
+      </w:pPr>
+    </w:lvl>
+    <w:lvl w:ilvl="7" w:tplc="04090019" w:tentative="1">
+      <w:start w:val="1"/>
+      <w:numFmt w:val="lowerLetter"/>
+      <w:lvlText w:val="%8."/>
+      <w:lvlJc w:val="left"/>
+      <w:pPr>
+        <w:ind w:left="5760" w:hanging="360"/>
+      </w:pPr>
+    </w:lvl>
+    <w:lvl w:ilvl="8" w:tplc="0409001B" w:tentative="1">
+      <w:start w:val="1"/>
+      <w:numFmt w:val="lowerRoman"/>
+      <w:lvlText w:val="%9."/>
+      <w:lvlJc w:val="right"/>
+      <w:pPr>
+        <w:ind w:left="6480" w:hanging="180"/>
+      </w:pPr>
+    </w:lvl>
+  </w:abstractNum>
+  <w:abstractNum w:abstractNumId="1" w15:restartNumberingAfterBreak="0">
+    <w:nsid w:val="2425552E"/>
+    <w:multiLevelType w:val="hybridMultilevel"/>
+    <w:tmpl w:val="D48230D6"/>
+    <w:lvl w:ilvl="0" w:tplc="04090011">
+      <w:start w:val="1"/>
+      <w:numFmt w:val="decimal"/>
+      <w:lvlText w:val="%1)"/>
+      <w:lvlJc w:val="left"/>
+      <w:pPr>
+        <w:ind w:left="720" w:hanging="360"/>
+      </w:pPr>
+      <w:rPr>
+        <w:rFonts w:hint="default"/>
+      </w:rPr>
+    </w:lvl>
+    <w:lvl w:ilvl="1" w:tplc="04090019" w:tentative="1">
+      <w:start w:val="1"/>
+      <w:numFmt w:val="lowerLetter"/>
+      <w:lvlText w:val="%2."/>
+      <w:lvlJc w:val="left"/>
+      <w:pPr>
+        <w:ind w:left="1440" w:hanging="360"/>
+      </w:pPr>
+    </w:lvl>
+    <w:lvl w:ilvl="2" w:tplc="0409001B" w:tentative="1">
+      <w:start w:val="1"/>
+      <w:numFmt w:val="lowerRoman"/>
+      <w:lvlText w:val="%3."/>
+      <w:lvlJc w:val="right"/>
+      <w:pPr>
+        <w:ind w:left="2160" w:hanging="180"/>
+      </w:pPr>
+    </w:lvl>
+    <w:lvl w:ilvl="3" w:tplc="0409000F" w:tentative="1">
+      <w:start w:val="1"/>
+      <w:numFmt w:val="decimal"/>
+      <w:lvlText w:val="%4."/>
+      <w:lvlJc w:val="left"/>
+      <w:pPr>
+        <w:ind w:left="2880" w:hanging="360"/>
+      </w:pPr>
+    </w:lvl>
+    <w:lvl w:ilvl="4" w:tplc="04090019" w:tentative="1">
+      <w:start w:val="1"/>
+      <w:numFmt w:val="lowerLetter"/>
+      <w:lvlText w:val="%5."/>
+      <w:lvlJc w:val="left"/>
+      <w:pPr>
+        <w:ind w:left="3600" w:hanging="360"/>
+      </w:pPr>
+    </w:lvl>
+    <w:lvl w:ilvl="5" w:tplc="0409001B" w:tentative="1">
+      <w:start w:val="1"/>
+      <w:numFmt w:val="lowerRoman"/>
+      <w:lvlText w:val="%6."/>
+      <w:lvlJc w:val="right"/>
+      <w:pPr>
+        <w:ind w:left="4320" w:hanging="180"/>
+      </w:pPr>
+    </w:lvl>
+    <w:lvl w:ilvl="6" w:tplc="0409000F" w:tentative="1">
+      <w:start w:val="1"/>
+      <w:numFmt w:val="decimal"/>
+      <w:lvlText w:val="%7."/>
+      <w:lvlJc w:val="left"/>
+      <w:pPr>
+        <w:ind w:left="5040" w:hanging="360"/>
+      </w:pPr>
+    </w:lvl>
+    <w:lvl w:ilvl="7" w:tplc="04090019" w:tentative="1">
+      <w:start w:val="1"/>
+      <w:numFmt w:val="lowerLetter"/>
+      <w:lvlText w:val="%8."/>
+      <w:lvlJc w:val="left"/>
+      <w:pPr>
+        <w:ind w:left="5760" w:hanging="360"/>
+      </w:pPr>
+    </w:lvl>
+    <w:lvl w:ilvl="8" w:tplc="0409001B" w:tentative="1">
+      <w:start w:val="1"/>
+      <w:numFmt w:val="lowerRoman"/>
+      <w:lvlText w:val="%9."/>
+      <w:lvlJc w:val="right"/>
+      <w:pPr>
+        <w:ind w:left="6480" w:hanging="180"/>
+      </w:pPr>
+    </w:lvl>
+  </w:abstractNum>
+  <w:num w:numId="1">
+    <w:abstractNumId w:val="1"/>
+  </w:num>
+  <w:num w:numId="2">
+    <w:abstractNumId w:val="0"/>
+  </w:num>
+</w:numbering>
+</file>
+
 <file path=word/styles.xml><?xml version="1.0" encoding="utf-8"?>
-<w:styles xmlns:mc="http://schemas.openxmlformats.org/markup-compatibility/2006" xmlns:r="http://schemas.openxmlformats.org/officeDocument/2006/relationships" xmlns:w="http://schemas.openxmlformats.org/wordprocessingml/2006/main" xmlns:w14="http://schemas.microsoft.com/office/word/2010/wordml" xmlns:w15="http://schemas.microsoft.com/office/word/2012/wordml" xmlns:w16cex="http://schemas.microsoft.com/office/word/2018/wordml/cex" xmlns:w16cid="http://schemas.microsoft.com/office/word/2016/wordml/cid" xmlns:w16="http://schemas.microsoft.com/office/word/2018/wordml" xmlns:w16sdtdh="http://schemas.microsoft.com/office/word/2020/wordml/sdtdatahash" xmlns:w16se="http://schemas.microsoft.com/office/word/2015/wordml/symex" mc:Ignorable="w14 w15 w16se w16cid w16 w16cex w16sdtdh">
+<w:styles xmlns:mc="http://schemas.openxmlformats.org/markup-compatibility/2006" xmlns:r="http://schemas.openxmlformats.org/officeDocument/2006/relationships" xmlns:w="http://schemas.openxmlformats.org/wordprocessingml/2006/main" xmlns:w14="http://schemas.microsoft.com/office/word/2010/wordml" xmlns:w15="http://schemas.microsoft.com/office/word/2012/wordml" xmlns:w16cex="http://schemas.microsoft.com/office/word/2018/wordml/cex" xmlns:w16cid="http://schemas.microsoft.com/office/word/2016/wordml/cid" xmlns:w16="http://schemas.microsoft.com/office/word/2018/wordml" xmlns:w16se="http://schemas.microsoft.com/office/word/2015/wordml/symex" mc:Ignorable="w14 w15 w16se w16cid w16 w16cex">
   <w:docDefaults>
     <w:rPrDefault>
       <w:rPr>
@@ -1510,6 +2026,17 @@
       <w:shd w:val="clear" w:color="auto" w:fill="E1DFDD"/>
     </w:rPr>
   </w:style>
+  <w:style w:type="paragraph" w:styleId="ListParagraph">
+    <w:name w:val="List Paragraph"/>
+    <w:basedOn w:val="Normal"/>
+    <w:uiPriority w:val="34"/>
+    <w:qFormat/>
+    <w:rsid w:val="009F7656"/>
+    <w:pPr>
+      <w:ind w:left="720"/>
+      <w:contextualSpacing/>
+    </w:pPr>
+  </w:style>
 </w:styles>
 </file>
 

</xml_diff>